<commit_message>
Revert "Revert "Beleírtam valamit""
This reverts commit 810cb145a3c5b0fc8366d0fad4231b963007ef74.
</commit_message>
<xml_diff>
--- a/docs/task.docx
+++ b/docs/task.docx
@@ -132,7 +132,31 @@
           <w:bdr w:val="none" w:sz="0" w:space="0" w:color="auto" w:frame="1"/>
           <w:lang w:eastAsia="hu-HU"/>
         </w:rPr>
-        <w:t>Az aszteroidák külsejét különböző vastagságú sziklarétegek borítják. A fontos nyersanyagok (vízjég, vas, szén, urán stb.) az aszteroidák magjában találhatók. A nyersanyagok egy része (például az urán) erősen radioaktív. Vannak üreges aszteroidák is, amelyek magja üreges, bennük nem található nyersanyag. Az aszteroidák magja mindig homogén, nem keverednek benne a különböző anyagok.</w:t>
+        <w:t xml:space="preserve">Az aszteroidák </w:t>
+      </w:r>
+      <w:proofErr w:type="spellStart"/>
+      <w:r>
+        <w:rPr>
+          <w:rFonts w:ascii="inherit" w:eastAsia="Times New Roman" w:hAnsi="inherit" w:cs="Times New Roman"/>
+          <w:color w:val="656E7F"/>
+          <w:sz w:val="21"/>
+          <w:szCs w:val="21"/>
+          <w:bdr w:val="none" w:sz="0" w:space="0" w:color="auto" w:frame="1"/>
+          <w:lang w:eastAsia="hu-HU"/>
+        </w:rPr>
+        <w:t>külsejét</w:t>
+      </w:r>
+      <w:proofErr w:type="spellEnd"/>
+      <w:r>
+        <w:rPr>
+          <w:rFonts w:ascii="inherit" w:eastAsia="Times New Roman" w:hAnsi="inherit" w:cs="Times New Roman"/>
+          <w:color w:val="656E7F"/>
+          <w:sz w:val="21"/>
+          <w:szCs w:val="21"/>
+          <w:bdr w:val="none" w:sz="0" w:space="0" w:color="auto" w:frame="1"/>
+          <w:lang w:eastAsia="hu-HU"/>
+        </w:rPr>
+        <w:t xml:space="preserve"> különböző vastagságú sziklarétegek borítják. A fontos nyersanyagok (vízjég, vas, szén, urán stb.) az aszteroidák magjában találhatók. A nyersanyagok egy része (például az urán) erősen radioaktív. Vannak üreges aszteroidák is, amelyek magja üreges, bennük nem található nyersanyag. Az aszteroidák magja mindig homogén, nem keverednek benne a különböző anyagok.</w:t>
       </w:r>
     </w:p>
     <w:p>
@@ -158,7 +182,79 @@
           <w:bdr w:val="none" w:sz="0" w:space="0" w:color="auto" w:frame="1"/>
           <w:lang w:eastAsia="hu-HU"/>
         </w:rPr>
-        <w:t>Egy telepes egy lépésben egyfajta műveletet hajthat végre. Többfajta művelet is van, például mozgás, fúrás, bányászat, robotépítés, teleportkapupár-építés stb. Mozgás során a telepes az űrhajójával átmegy egy szomszédos aszteroidára (minden aszteriodának néhány, esetenként több száz szomszédja van). Fúrás során a telepes egy egységnyivel tudja mélyíteni az aszteroida köpenyébe fúrt lyukat. Bányászat során a telepes kinyeri a fúrt lyukon keresztül az aszteroida magjában található erőforrást, de ez a lépés csak akkor lehetséges, ha az aszteroida köpenyét már sikerült teljesen átfúrni. Egy telepesnél legfeljebb 10 egységnyi nyersanyag lehet, ennél több nem fér az űrhajóba. Üreges aszteroidába azonban egy műveletként visszahelyezhető egy egységnyi anyag.</w:t>
+        <w:t xml:space="preserve">Egy telepes egy lépésben egyfajta műveletet hajthat végre. Többfajta művelet is van, például mozgás, fúrás, bányászat, robotépítés, </w:t>
+      </w:r>
+      <w:proofErr w:type="spellStart"/>
+      <w:r>
+        <w:rPr>
+          <w:rFonts w:ascii="inherit" w:eastAsia="Times New Roman" w:hAnsi="inherit" w:cs="Times New Roman"/>
+          <w:color w:val="656E7F"/>
+          <w:sz w:val="21"/>
+          <w:szCs w:val="21"/>
+          <w:bdr w:val="none" w:sz="0" w:space="0" w:color="auto" w:frame="1"/>
+          <w:lang w:eastAsia="hu-HU"/>
+        </w:rPr>
+        <w:t>teleportkapupár</w:t>
+      </w:r>
+      <w:proofErr w:type="spellEnd"/>
+      <w:r>
+        <w:rPr>
+          <w:rFonts w:ascii="inherit" w:eastAsia="Times New Roman" w:hAnsi="inherit" w:cs="Times New Roman"/>
+          <w:color w:val="656E7F"/>
+          <w:sz w:val="21"/>
+          <w:szCs w:val="21"/>
+          <w:bdr w:val="none" w:sz="0" w:space="0" w:color="auto" w:frame="1"/>
+          <w:lang w:eastAsia="hu-HU"/>
+        </w:rPr>
+        <w:t xml:space="preserve">-építés stb. Mozgás során a telepes az űrhajójával átmegy egy szomszédos aszteroidára (minden </w:t>
+      </w:r>
+      <w:proofErr w:type="spellStart"/>
+      <w:r>
+        <w:rPr>
+          <w:rFonts w:ascii="inherit" w:eastAsia="Times New Roman" w:hAnsi="inherit" w:cs="Times New Roman"/>
+          <w:color w:val="656E7F"/>
+          <w:sz w:val="21"/>
+          <w:szCs w:val="21"/>
+          <w:bdr w:val="none" w:sz="0" w:space="0" w:color="auto" w:frame="1"/>
+          <w:lang w:eastAsia="hu-HU"/>
+        </w:rPr>
+        <w:t>aszteriodának</w:t>
+      </w:r>
+      <w:proofErr w:type="spellEnd"/>
+      <w:r>
+        <w:rPr>
+          <w:rFonts w:ascii="inherit" w:eastAsia="Times New Roman" w:hAnsi="inherit" w:cs="Times New Roman"/>
+          <w:color w:val="656E7F"/>
+          <w:sz w:val="21"/>
+          <w:szCs w:val="21"/>
+          <w:bdr w:val="none" w:sz="0" w:space="0" w:color="auto" w:frame="1"/>
+          <w:lang w:eastAsia="hu-HU"/>
+        </w:rPr>
+        <w:t xml:space="preserve"> néhány, </w:t>
+      </w:r>
+      <w:proofErr w:type="spellStart"/>
+      <w:r>
+        <w:rPr>
+          <w:rFonts w:ascii="inherit" w:eastAsia="Times New Roman" w:hAnsi="inherit" w:cs="Times New Roman"/>
+          <w:color w:val="656E7F"/>
+          <w:sz w:val="21"/>
+          <w:szCs w:val="21"/>
+          <w:bdr w:val="none" w:sz="0" w:space="0" w:color="auto" w:frame="1"/>
+          <w:lang w:eastAsia="hu-HU"/>
+        </w:rPr>
+        <w:t>esetenként</w:t>
+      </w:r>
+      <w:proofErr w:type="spellEnd"/>
+      <w:r>
+        <w:rPr>
+          <w:rFonts w:ascii="inherit" w:eastAsia="Times New Roman" w:hAnsi="inherit" w:cs="Times New Roman"/>
+          <w:color w:val="656E7F"/>
+          <w:sz w:val="21"/>
+          <w:szCs w:val="21"/>
+          <w:bdr w:val="none" w:sz="0" w:space="0" w:color="auto" w:frame="1"/>
+          <w:lang w:eastAsia="hu-HU"/>
+        </w:rPr>
+        <w:t xml:space="preserve"> több száz szomszédja van). Fúrás során a telepes egy egységnyivel tudja mélyíteni az aszteroida köpenyébe fúrt lyukat. Bányászat során a telepes kinyeri a fúrt lyukon keresztül az aszteroida magjában található erőforrást, de ez a lépés csak akkor lehetséges, ha az aszteroida köpenyét már sikerült teljesen átfúrni. Egy telepesnél legfeljebb 10 egységnyi nyersanyag lehet, ennél több nem fér az űrhajóba. Üreges aszteroidába azonban egy műveletként visszahelyezhető egy egységnyi anyag.</w:t>
       </w:r>
     </w:p>
     <w:p>
@@ -236,7 +332,31 @@
           <w:bdr w:val="none" w:sz="0" w:space="0" w:color="auto" w:frame="1"/>
           <w:lang w:eastAsia="hu-HU"/>
         </w:rPr>
-        <w:t>Két egység vas, egy egység vízjég és egy egység urán felhasználásával teleportkapu-párt lehet készíteni. Az egyes kapukat az űrhajós később az éppen meglátogatott aszteroida szomszédságában tudja pályára állítani. A kapupár két tagja összeköttetésben van, az egyikbe belépve a másikban találja magát az utazó (űrhajós, robot stb.). A frissen legyártott kapukat az űrhajós magával tudja vinni,  de egy űrhajósnál egyidőben legfeljebb két kapu lehet.</w:t>
+        <w:t xml:space="preserve">Két egység vas, egy egység vízjég és egy egység urán felhasználásával </w:t>
+      </w:r>
+      <w:proofErr w:type="spellStart"/>
+      <w:r>
+        <w:rPr>
+          <w:rFonts w:ascii="inherit" w:eastAsia="Times New Roman" w:hAnsi="inherit" w:cs="Times New Roman"/>
+          <w:color w:val="656E7F"/>
+          <w:sz w:val="21"/>
+          <w:szCs w:val="21"/>
+          <w:bdr w:val="none" w:sz="0" w:space="0" w:color="auto" w:frame="1"/>
+          <w:lang w:eastAsia="hu-HU"/>
+        </w:rPr>
+        <w:t>teleportkapu</w:t>
+      </w:r>
+      <w:proofErr w:type="spellEnd"/>
+      <w:r>
+        <w:rPr>
+          <w:rFonts w:ascii="inherit" w:eastAsia="Times New Roman" w:hAnsi="inherit" w:cs="Times New Roman"/>
+          <w:color w:val="656E7F"/>
+          <w:sz w:val="21"/>
+          <w:szCs w:val="21"/>
+          <w:bdr w:val="none" w:sz="0" w:space="0" w:color="auto" w:frame="1"/>
+          <w:lang w:eastAsia="hu-HU"/>
+        </w:rPr>
+        <w:t>-párt lehet készíteni. Az egyes kapukat az űrhajós később az éppen meglátogatott aszteroida szomszédságában tudja pályára állítani. A kapupár két tagja összeköttetésben van, az egyikbe belépve a másikban találja magát az utazó (űrhajós, robot stb.). A frissen legyártott kapukat az űrhajós magával tudja vinni,  de egy űrhajósnál egyidőben legfeljebb két kapu lehet.</w:t>
       </w:r>
     </w:p>
     <w:p>
@@ -250,6 +370,7 @@
           <w:color w:val="656E7F"/>
           <w:sz w:val="21"/>
           <w:szCs w:val="21"/>
+          <w:bdr w:val="none" w:sz="0" w:space="0" w:color="auto" w:frame="1"/>
           <w:lang w:eastAsia="hu-HU"/>
         </w:rPr>
       </w:pPr>
@@ -265,7 +386,1269 @@
         <w:t>A játék kétféleképpen érhet véget. Ha minden telepes meghalt, akkor a játékosok veszítettek. Ha azonban sikerült minden fajta nyersanyagból legalább három egységet kibányászni és egy közös aszteroidára összegyűjteni, akkor a telepesek felépíthetik a bázist és megnyerik a játékot.</w:t>
       </w:r>
     </w:p>
-    <w:p/>
+    <w:p>
+      <w:pPr>
+        <w:shd w:val="clear" w:color="auto" w:fill="FFFFFF"/>
+        <w:spacing w:after="0" w:line="240" w:lineRule="auto"/>
+        <w:jc w:val="both"/>
+        <w:textAlignment w:val="baseline"/>
+        <w:rPr>
+          <w:rFonts w:ascii="inherit" w:eastAsia="Times New Roman" w:hAnsi="inherit" w:cs="Times New Roman"/>
+          <w:color w:val="656E7F"/>
+          <w:sz w:val="21"/>
+          <w:szCs w:val="21"/>
+          <w:bdr w:val="none" w:sz="0" w:space="0" w:color="auto" w:frame="1"/>
+          <w:lang w:eastAsia="hu-HU"/>
+        </w:rPr>
+      </w:pPr>
+    </w:p>
+    <w:p>
+      <w:pPr>
+        <w:shd w:val="clear" w:color="auto" w:fill="FFFFFF"/>
+        <w:spacing w:after="0" w:line="240" w:lineRule="auto"/>
+        <w:jc w:val="both"/>
+        <w:textAlignment w:val="baseline"/>
+        <w:rPr>
+          <w:rFonts w:ascii="inherit" w:eastAsia="Times New Roman" w:hAnsi="inherit" w:cs="Times New Roman"/>
+          <w:color w:val="656E7F"/>
+          <w:sz w:val="21"/>
+          <w:szCs w:val="21"/>
+          <w:lang w:eastAsia="hu-HU"/>
+        </w:rPr>
+      </w:pPr>
+      <w:proofErr w:type="spellStart"/>
+      <w:r>
+        <w:rPr>
+          <w:rFonts w:ascii="Arial" w:hAnsi="Arial" w:cs="Arial"/>
+          <w:color w:val="000000"/>
+          <w:sz w:val="21"/>
+          <w:szCs w:val="21"/>
+          <w:shd w:val="clear" w:color="auto" w:fill="FFFFFF"/>
+        </w:rPr>
+        <w:t>Lorem</w:t>
+      </w:r>
+      <w:proofErr w:type="spellEnd"/>
+      <w:r>
+        <w:rPr>
+          <w:rFonts w:ascii="Arial" w:hAnsi="Arial" w:cs="Arial"/>
+          <w:color w:val="000000"/>
+          <w:sz w:val="21"/>
+          <w:szCs w:val="21"/>
+          <w:shd w:val="clear" w:color="auto" w:fill="FFFFFF"/>
+        </w:rPr>
+        <w:t xml:space="preserve"> </w:t>
+      </w:r>
+      <w:proofErr w:type="spellStart"/>
+      <w:r>
+        <w:rPr>
+          <w:rFonts w:ascii="Arial" w:hAnsi="Arial" w:cs="Arial"/>
+          <w:color w:val="000000"/>
+          <w:sz w:val="21"/>
+          <w:szCs w:val="21"/>
+          <w:shd w:val="clear" w:color="auto" w:fill="FFFFFF"/>
+        </w:rPr>
+        <w:t>ipsum</w:t>
+      </w:r>
+      <w:proofErr w:type="spellEnd"/>
+      <w:r>
+        <w:rPr>
+          <w:rFonts w:ascii="Arial" w:hAnsi="Arial" w:cs="Arial"/>
+          <w:color w:val="000000"/>
+          <w:sz w:val="21"/>
+          <w:szCs w:val="21"/>
+          <w:shd w:val="clear" w:color="auto" w:fill="FFFFFF"/>
+        </w:rPr>
+        <w:t xml:space="preserve"> </w:t>
+      </w:r>
+      <w:proofErr w:type="spellStart"/>
+      <w:r>
+        <w:rPr>
+          <w:rFonts w:ascii="Arial" w:hAnsi="Arial" w:cs="Arial"/>
+          <w:color w:val="000000"/>
+          <w:sz w:val="21"/>
+          <w:szCs w:val="21"/>
+          <w:shd w:val="clear" w:color="auto" w:fill="FFFFFF"/>
+        </w:rPr>
+        <w:t>dolor</w:t>
+      </w:r>
+      <w:proofErr w:type="spellEnd"/>
+      <w:r>
+        <w:rPr>
+          <w:rFonts w:ascii="Arial" w:hAnsi="Arial" w:cs="Arial"/>
+          <w:color w:val="000000"/>
+          <w:sz w:val="21"/>
+          <w:szCs w:val="21"/>
+          <w:shd w:val="clear" w:color="auto" w:fill="FFFFFF"/>
+        </w:rPr>
+        <w:t xml:space="preserve"> </w:t>
+      </w:r>
+      <w:proofErr w:type="spellStart"/>
+      <w:r>
+        <w:rPr>
+          <w:rFonts w:ascii="Arial" w:hAnsi="Arial" w:cs="Arial"/>
+          <w:color w:val="000000"/>
+          <w:sz w:val="21"/>
+          <w:szCs w:val="21"/>
+          <w:shd w:val="clear" w:color="auto" w:fill="FFFFFF"/>
+        </w:rPr>
+        <w:t>sit</w:t>
+      </w:r>
+      <w:proofErr w:type="spellEnd"/>
+      <w:r>
+        <w:rPr>
+          <w:rFonts w:ascii="Arial" w:hAnsi="Arial" w:cs="Arial"/>
+          <w:color w:val="000000"/>
+          <w:sz w:val="21"/>
+          <w:szCs w:val="21"/>
+          <w:shd w:val="clear" w:color="auto" w:fill="FFFFFF"/>
+        </w:rPr>
+        <w:t xml:space="preserve"> </w:t>
+      </w:r>
+      <w:proofErr w:type="spellStart"/>
+      <w:r>
+        <w:rPr>
+          <w:rFonts w:ascii="Arial" w:hAnsi="Arial" w:cs="Arial"/>
+          <w:color w:val="000000"/>
+          <w:sz w:val="21"/>
+          <w:szCs w:val="21"/>
+          <w:shd w:val="clear" w:color="auto" w:fill="FFFFFF"/>
+        </w:rPr>
+        <w:t>amet</w:t>
+      </w:r>
+      <w:proofErr w:type="spellEnd"/>
+      <w:r>
+        <w:rPr>
+          <w:rFonts w:ascii="Arial" w:hAnsi="Arial" w:cs="Arial"/>
+          <w:color w:val="000000"/>
+          <w:sz w:val="21"/>
+          <w:szCs w:val="21"/>
+          <w:shd w:val="clear" w:color="auto" w:fill="FFFFFF"/>
+        </w:rPr>
+        <w:t xml:space="preserve">, </w:t>
+      </w:r>
+      <w:proofErr w:type="spellStart"/>
+      <w:r>
+        <w:rPr>
+          <w:rFonts w:ascii="Arial" w:hAnsi="Arial" w:cs="Arial"/>
+          <w:color w:val="000000"/>
+          <w:sz w:val="21"/>
+          <w:szCs w:val="21"/>
+          <w:shd w:val="clear" w:color="auto" w:fill="FFFFFF"/>
+        </w:rPr>
+        <w:t>consectetur</w:t>
+      </w:r>
+      <w:proofErr w:type="spellEnd"/>
+      <w:r>
+        <w:rPr>
+          <w:rFonts w:ascii="Arial" w:hAnsi="Arial" w:cs="Arial"/>
+          <w:color w:val="000000"/>
+          <w:sz w:val="21"/>
+          <w:szCs w:val="21"/>
+          <w:shd w:val="clear" w:color="auto" w:fill="FFFFFF"/>
+        </w:rPr>
+        <w:t xml:space="preserve"> </w:t>
+      </w:r>
+      <w:proofErr w:type="spellStart"/>
+      <w:r>
+        <w:rPr>
+          <w:rFonts w:ascii="Arial" w:hAnsi="Arial" w:cs="Arial"/>
+          <w:color w:val="000000"/>
+          <w:sz w:val="21"/>
+          <w:szCs w:val="21"/>
+          <w:shd w:val="clear" w:color="auto" w:fill="FFFFFF"/>
+        </w:rPr>
+        <w:t>adipiscing</w:t>
+      </w:r>
+      <w:proofErr w:type="spellEnd"/>
+      <w:r>
+        <w:rPr>
+          <w:rFonts w:ascii="Arial" w:hAnsi="Arial" w:cs="Arial"/>
+          <w:color w:val="000000"/>
+          <w:sz w:val="21"/>
+          <w:szCs w:val="21"/>
+          <w:shd w:val="clear" w:color="auto" w:fill="FFFFFF"/>
+        </w:rPr>
+        <w:t xml:space="preserve"> elit, </w:t>
+      </w:r>
+      <w:proofErr w:type="spellStart"/>
+      <w:r>
+        <w:rPr>
+          <w:rFonts w:ascii="Arial" w:hAnsi="Arial" w:cs="Arial"/>
+          <w:color w:val="000000"/>
+          <w:sz w:val="21"/>
+          <w:szCs w:val="21"/>
+          <w:shd w:val="clear" w:color="auto" w:fill="FFFFFF"/>
+        </w:rPr>
+        <w:t>sed</w:t>
+      </w:r>
+      <w:proofErr w:type="spellEnd"/>
+      <w:r>
+        <w:rPr>
+          <w:rFonts w:ascii="Arial" w:hAnsi="Arial" w:cs="Arial"/>
+          <w:color w:val="000000"/>
+          <w:sz w:val="21"/>
+          <w:szCs w:val="21"/>
+          <w:shd w:val="clear" w:color="auto" w:fill="FFFFFF"/>
+        </w:rPr>
+        <w:t xml:space="preserve"> </w:t>
+      </w:r>
+      <w:proofErr w:type="spellStart"/>
+      <w:r>
+        <w:rPr>
+          <w:rFonts w:ascii="Arial" w:hAnsi="Arial" w:cs="Arial"/>
+          <w:color w:val="000000"/>
+          <w:sz w:val="21"/>
+          <w:szCs w:val="21"/>
+          <w:shd w:val="clear" w:color="auto" w:fill="FFFFFF"/>
+        </w:rPr>
+        <w:t>do</w:t>
+      </w:r>
+      <w:proofErr w:type="spellEnd"/>
+      <w:r>
+        <w:rPr>
+          <w:rFonts w:ascii="Arial" w:hAnsi="Arial" w:cs="Arial"/>
+          <w:color w:val="000000"/>
+          <w:sz w:val="21"/>
+          <w:szCs w:val="21"/>
+          <w:shd w:val="clear" w:color="auto" w:fill="FFFFFF"/>
+        </w:rPr>
+        <w:t xml:space="preserve"> </w:t>
+      </w:r>
+      <w:proofErr w:type="spellStart"/>
+      <w:r>
+        <w:rPr>
+          <w:rFonts w:ascii="Arial" w:hAnsi="Arial" w:cs="Arial"/>
+          <w:color w:val="000000"/>
+          <w:sz w:val="21"/>
+          <w:szCs w:val="21"/>
+          <w:shd w:val="clear" w:color="auto" w:fill="FFFFFF"/>
+        </w:rPr>
+        <w:t>eiusmod</w:t>
+      </w:r>
+      <w:proofErr w:type="spellEnd"/>
+      <w:r>
+        <w:rPr>
+          <w:rFonts w:ascii="Arial" w:hAnsi="Arial" w:cs="Arial"/>
+          <w:color w:val="000000"/>
+          <w:sz w:val="21"/>
+          <w:szCs w:val="21"/>
+          <w:shd w:val="clear" w:color="auto" w:fill="FFFFFF"/>
+        </w:rPr>
+        <w:t xml:space="preserve"> </w:t>
+      </w:r>
+      <w:proofErr w:type="spellStart"/>
+      <w:r>
+        <w:rPr>
+          <w:rFonts w:ascii="Arial" w:hAnsi="Arial" w:cs="Arial"/>
+          <w:color w:val="000000"/>
+          <w:sz w:val="21"/>
+          <w:szCs w:val="21"/>
+          <w:shd w:val="clear" w:color="auto" w:fill="FFFFFF"/>
+        </w:rPr>
+        <w:t>tempor</w:t>
+      </w:r>
+      <w:proofErr w:type="spellEnd"/>
+      <w:r>
+        <w:rPr>
+          <w:rFonts w:ascii="Arial" w:hAnsi="Arial" w:cs="Arial"/>
+          <w:color w:val="000000"/>
+          <w:sz w:val="21"/>
+          <w:szCs w:val="21"/>
+          <w:shd w:val="clear" w:color="auto" w:fill="FFFFFF"/>
+        </w:rPr>
+        <w:t xml:space="preserve"> </w:t>
+      </w:r>
+      <w:proofErr w:type="spellStart"/>
+      <w:r>
+        <w:rPr>
+          <w:rFonts w:ascii="Arial" w:hAnsi="Arial" w:cs="Arial"/>
+          <w:color w:val="000000"/>
+          <w:sz w:val="21"/>
+          <w:szCs w:val="21"/>
+          <w:shd w:val="clear" w:color="auto" w:fill="FFFFFF"/>
+        </w:rPr>
+        <w:t>incididunt</w:t>
+      </w:r>
+      <w:proofErr w:type="spellEnd"/>
+      <w:r>
+        <w:rPr>
+          <w:rFonts w:ascii="Arial" w:hAnsi="Arial" w:cs="Arial"/>
+          <w:color w:val="000000"/>
+          <w:sz w:val="21"/>
+          <w:szCs w:val="21"/>
+          <w:shd w:val="clear" w:color="auto" w:fill="FFFFFF"/>
+        </w:rPr>
+        <w:t xml:space="preserve"> </w:t>
+      </w:r>
+      <w:proofErr w:type="spellStart"/>
+      <w:r>
+        <w:rPr>
+          <w:rFonts w:ascii="Arial" w:hAnsi="Arial" w:cs="Arial"/>
+          <w:color w:val="000000"/>
+          <w:sz w:val="21"/>
+          <w:szCs w:val="21"/>
+          <w:shd w:val="clear" w:color="auto" w:fill="FFFFFF"/>
+        </w:rPr>
+        <w:t>ut</w:t>
+      </w:r>
+      <w:proofErr w:type="spellEnd"/>
+      <w:r>
+        <w:rPr>
+          <w:rFonts w:ascii="Arial" w:hAnsi="Arial" w:cs="Arial"/>
+          <w:color w:val="000000"/>
+          <w:sz w:val="21"/>
+          <w:szCs w:val="21"/>
+          <w:shd w:val="clear" w:color="auto" w:fill="FFFFFF"/>
+        </w:rPr>
+        <w:t xml:space="preserve"> </w:t>
+      </w:r>
+      <w:proofErr w:type="spellStart"/>
+      <w:r>
+        <w:rPr>
+          <w:rFonts w:ascii="Arial" w:hAnsi="Arial" w:cs="Arial"/>
+          <w:color w:val="000000"/>
+          <w:sz w:val="21"/>
+          <w:szCs w:val="21"/>
+          <w:shd w:val="clear" w:color="auto" w:fill="FFFFFF"/>
+        </w:rPr>
+        <w:t>labore</w:t>
+      </w:r>
+      <w:proofErr w:type="spellEnd"/>
+      <w:r>
+        <w:rPr>
+          <w:rFonts w:ascii="Arial" w:hAnsi="Arial" w:cs="Arial"/>
+          <w:color w:val="000000"/>
+          <w:sz w:val="21"/>
+          <w:szCs w:val="21"/>
+          <w:shd w:val="clear" w:color="auto" w:fill="FFFFFF"/>
+        </w:rPr>
+        <w:t xml:space="preserve"> </w:t>
+      </w:r>
+      <w:proofErr w:type="spellStart"/>
+      <w:r>
+        <w:rPr>
+          <w:rFonts w:ascii="Arial" w:hAnsi="Arial" w:cs="Arial"/>
+          <w:color w:val="000000"/>
+          <w:sz w:val="21"/>
+          <w:szCs w:val="21"/>
+          <w:shd w:val="clear" w:color="auto" w:fill="FFFFFF"/>
+        </w:rPr>
+        <w:t>et</w:t>
+      </w:r>
+      <w:proofErr w:type="spellEnd"/>
+      <w:r>
+        <w:rPr>
+          <w:rFonts w:ascii="Arial" w:hAnsi="Arial" w:cs="Arial"/>
+          <w:color w:val="000000"/>
+          <w:sz w:val="21"/>
+          <w:szCs w:val="21"/>
+          <w:shd w:val="clear" w:color="auto" w:fill="FFFFFF"/>
+        </w:rPr>
+        <w:t xml:space="preserve"> </w:t>
+      </w:r>
+      <w:proofErr w:type="spellStart"/>
+      <w:r>
+        <w:rPr>
+          <w:rFonts w:ascii="Arial" w:hAnsi="Arial" w:cs="Arial"/>
+          <w:color w:val="000000"/>
+          <w:sz w:val="21"/>
+          <w:szCs w:val="21"/>
+          <w:shd w:val="clear" w:color="auto" w:fill="FFFFFF"/>
+        </w:rPr>
+        <w:t>dolore</w:t>
+      </w:r>
+      <w:proofErr w:type="spellEnd"/>
+      <w:r>
+        <w:rPr>
+          <w:rFonts w:ascii="Arial" w:hAnsi="Arial" w:cs="Arial"/>
+          <w:color w:val="000000"/>
+          <w:sz w:val="21"/>
+          <w:szCs w:val="21"/>
+          <w:shd w:val="clear" w:color="auto" w:fill="FFFFFF"/>
+        </w:rPr>
+        <w:t xml:space="preserve"> </w:t>
+      </w:r>
+      <w:proofErr w:type="spellStart"/>
+      <w:r>
+        <w:rPr>
+          <w:rFonts w:ascii="Arial" w:hAnsi="Arial" w:cs="Arial"/>
+          <w:color w:val="000000"/>
+          <w:sz w:val="21"/>
+          <w:szCs w:val="21"/>
+          <w:shd w:val="clear" w:color="auto" w:fill="FFFFFF"/>
+        </w:rPr>
+        <w:t>magna</w:t>
+      </w:r>
+      <w:proofErr w:type="spellEnd"/>
+      <w:r>
+        <w:rPr>
+          <w:rFonts w:ascii="Arial" w:hAnsi="Arial" w:cs="Arial"/>
+          <w:color w:val="000000"/>
+          <w:sz w:val="21"/>
+          <w:szCs w:val="21"/>
+          <w:shd w:val="clear" w:color="auto" w:fill="FFFFFF"/>
+        </w:rPr>
+        <w:t xml:space="preserve"> </w:t>
+      </w:r>
+      <w:proofErr w:type="spellStart"/>
+      <w:r>
+        <w:rPr>
+          <w:rFonts w:ascii="Arial" w:hAnsi="Arial" w:cs="Arial"/>
+          <w:color w:val="000000"/>
+          <w:sz w:val="21"/>
+          <w:szCs w:val="21"/>
+          <w:shd w:val="clear" w:color="auto" w:fill="FFFFFF"/>
+        </w:rPr>
+        <w:t>aliqua</w:t>
+      </w:r>
+      <w:proofErr w:type="spellEnd"/>
+      <w:r>
+        <w:rPr>
+          <w:rFonts w:ascii="Arial" w:hAnsi="Arial" w:cs="Arial"/>
+          <w:color w:val="000000"/>
+          <w:sz w:val="21"/>
+          <w:szCs w:val="21"/>
+          <w:shd w:val="clear" w:color="auto" w:fill="FFFFFF"/>
+        </w:rPr>
+        <w:t xml:space="preserve">. </w:t>
+      </w:r>
+      <w:proofErr w:type="spellStart"/>
+      <w:r>
+        <w:rPr>
+          <w:rFonts w:ascii="Arial" w:hAnsi="Arial" w:cs="Arial"/>
+          <w:color w:val="000000"/>
+          <w:sz w:val="21"/>
+          <w:szCs w:val="21"/>
+          <w:shd w:val="clear" w:color="auto" w:fill="FFFFFF"/>
+        </w:rPr>
+        <w:t>Ut</w:t>
+      </w:r>
+      <w:proofErr w:type="spellEnd"/>
+      <w:r>
+        <w:rPr>
+          <w:rFonts w:ascii="Arial" w:hAnsi="Arial" w:cs="Arial"/>
+          <w:color w:val="000000"/>
+          <w:sz w:val="21"/>
+          <w:szCs w:val="21"/>
+          <w:shd w:val="clear" w:color="auto" w:fill="FFFFFF"/>
+        </w:rPr>
+        <w:t xml:space="preserve"> </w:t>
+      </w:r>
+      <w:proofErr w:type="spellStart"/>
+      <w:r>
+        <w:rPr>
+          <w:rFonts w:ascii="Arial" w:hAnsi="Arial" w:cs="Arial"/>
+          <w:color w:val="000000"/>
+          <w:sz w:val="21"/>
+          <w:szCs w:val="21"/>
+          <w:shd w:val="clear" w:color="auto" w:fill="FFFFFF"/>
+        </w:rPr>
+        <w:t>enim</w:t>
+      </w:r>
+      <w:proofErr w:type="spellEnd"/>
+      <w:r>
+        <w:rPr>
+          <w:rFonts w:ascii="Arial" w:hAnsi="Arial" w:cs="Arial"/>
+          <w:color w:val="000000"/>
+          <w:sz w:val="21"/>
+          <w:szCs w:val="21"/>
+          <w:shd w:val="clear" w:color="auto" w:fill="FFFFFF"/>
+        </w:rPr>
+        <w:t xml:space="preserve"> ad minim </w:t>
+      </w:r>
+      <w:proofErr w:type="spellStart"/>
+      <w:r>
+        <w:rPr>
+          <w:rFonts w:ascii="Arial" w:hAnsi="Arial" w:cs="Arial"/>
+          <w:color w:val="000000"/>
+          <w:sz w:val="21"/>
+          <w:szCs w:val="21"/>
+          <w:shd w:val="clear" w:color="auto" w:fill="FFFFFF"/>
+        </w:rPr>
+        <w:t>veniam</w:t>
+      </w:r>
+      <w:proofErr w:type="spellEnd"/>
+      <w:r>
+        <w:rPr>
+          <w:rFonts w:ascii="Arial" w:hAnsi="Arial" w:cs="Arial"/>
+          <w:color w:val="000000"/>
+          <w:sz w:val="21"/>
+          <w:szCs w:val="21"/>
+          <w:shd w:val="clear" w:color="auto" w:fill="FFFFFF"/>
+        </w:rPr>
+        <w:t xml:space="preserve">, </w:t>
+      </w:r>
+      <w:proofErr w:type="spellStart"/>
+      <w:r>
+        <w:rPr>
+          <w:rFonts w:ascii="Arial" w:hAnsi="Arial" w:cs="Arial"/>
+          <w:color w:val="000000"/>
+          <w:sz w:val="21"/>
+          <w:szCs w:val="21"/>
+          <w:shd w:val="clear" w:color="auto" w:fill="FFFFFF"/>
+        </w:rPr>
+        <w:t>quis</w:t>
+      </w:r>
+      <w:proofErr w:type="spellEnd"/>
+      <w:r>
+        <w:rPr>
+          <w:rFonts w:ascii="Arial" w:hAnsi="Arial" w:cs="Arial"/>
+          <w:color w:val="000000"/>
+          <w:sz w:val="21"/>
+          <w:szCs w:val="21"/>
+          <w:shd w:val="clear" w:color="auto" w:fill="FFFFFF"/>
+        </w:rPr>
+        <w:t xml:space="preserve"> </w:t>
+      </w:r>
+      <w:proofErr w:type="spellStart"/>
+      <w:r>
+        <w:rPr>
+          <w:rFonts w:ascii="Arial" w:hAnsi="Arial" w:cs="Arial"/>
+          <w:color w:val="000000"/>
+          <w:sz w:val="21"/>
+          <w:szCs w:val="21"/>
+          <w:shd w:val="clear" w:color="auto" w:fill="FFFFFF"/>
+        </w:rPr>
+        <w:t>nostrud</w:t>
+      </w:r>
+      <w:proofErr w:type="spellEnd"/>
+      <w:r>
+        <w:rPr>
+          <w:rFonts w:ascii="Arial" w:hAnsi="Arial" w:cs="Arial"/>
+          <w:color w:val="000000"/>
+          <w:sz w:val="21"/>
+          <w:szCs w:val="21"/>
+          <w:shd w:val="clear" w:color="auto" w:fill="FFFFFF"/>
+        </w:rPr>
+        <w:t xml:space="preserve"> </w:t>
+      </w:r>
+      <w:proofErr w:type="spellStart"/>
+      <w:r>
+        <w:rPr>
+          <w:rFonts w:ascii="Arial" w:hAnsi="Arial" w:cs="Arial"/>
+          <w:color w:val="000000"/>
+          <w:sz w:val="21"/>
+          <w:szCs w:val="21"/>
+          <w:shd w:val="clear" w:color="auto" w:fill="FFFFFF"/>
+        </w:rPr>
+        <w:t>exercitation</w:t>
+      </w:r>
+      <w:proofErr w:type="spellEnd"/>
+      <w:r>
+        <w:rPr>
+          <w:rFonts w:ascii="Arial" w:hAnsi="Arial" w:cs="Arial"/>
+          <w:color w:val="000000"/>
+          <w:sz w:val="21"/>
+          <w:szCs w:val="21"/>
+          <w:shd w:val="clear" w:color="auto" w:fill="FFFFFF"/>
+        </w:rPr>
+        <w:t xml:space="preserve"> </w:t>
+      </w:r>
+      <w:proofErr w:type="spellStart"/>
+      <w:r>
+        <w:rPr>
+          <w:rFonts w:ascii="Arial" w:hAnsi="Arial" w:cs="Arial"/>
+          <w:color w:val="000000"/>
+          <w:sz w:val="21"/>
+          <w:szCs w:val="21"/>
+          <w:shd w:val="clear" w:color="auto" w:fill="FFFFFF"/>
+        </w:rPr>
+        <w:t>ullamco</w:t>
+      </w:r>
+      <w:proofErr w:type="spellEnd"/>
+      <w:r>
+        <w:rPr>
+          <w:rFonts w:ascii="Arial" w:hAnsi="Arial" w:cs="Arial"/>
+          <w:color w:val="000000"/>
+          <w:sz w:val="21"/>
+          <w:szCs w:val="21"/>
+          <w:shd w:val="clear" w:color="auto" w:fill="FFFFFF"/>
+        </w:rPr>
+        <w:t xml:space="preserve"> </w:t>
+      </w:r>
+      <w:proofErr w:type="spellStart"/>
+      <w:r>
+        <w:rPr>
+          <w:rFonts w:ascii="Arial" w:hAnsi="Arial" w:cs="Arial"/>
+          <w:color w:val="000000"/>
+          <w:sz w:val="21"/>
+          <w:szCs w:val="21"/>
+          <w:shd w:val="clear" w:color="auto" w:fill="FFFFFF"/>
+        </w:rPr>
+        <w:t>laboris</w:t>
+      </w:r>
+      <w:proofErr w:type="spellEnd"/>
+      <w:r>
+        <w:rPr>
+          <w:rFonts w:ascii="Arial" w:hAnsi="Arial" w:cs="Arial"/>
+          <w:color w:val="000000"/>
+          <w:sz w:val="21"/>
+          <w:szCs w:val="21"/>
+          <w:shd w:val="clear" w:color="auto" w:fill="FFFFFF"/>
+        </w:rPr>
+        <w:t xml:space="preserve"> </w:t>
+      </w:r>
+      <w:proofErr w:type="spellStart"/>
+      <w:r>
+        <w:rPr>
+          <w:rFonts w:ascii="Arial" w:hAnsi="Arial" w:cs="Arial"/>
+          <w:color w:val="000000"/>
+          <w:sz w:val="21"/>
+          <w:szCs w:val="21"/>
+          <w:shd w:val="clear" w:color="auto" w:fill="FFFFFF"/>
+        </w:rPr>
+        <w:t>nisi</w:t>
+      </w:r>
+      <w:proofErr w:type="spellEnd"/>
+      <w:r>
+        <w:rPr>
+          <w:rFonts w:ascii="Arial" w:hAnsi="Arial" w:cs="Arial"/>
+          <w:color w:val="000000"/>
+          <w:sz w:val="21"/>
+          <w:szCs w:val="21"/>
+          <w:shd w:val="clear" w:color="auto" w:fill="FFFFFF"/>
+        </w:rPr>
+        <w:t xml:space="preserve"> </w:t>
+      </w:r>
+      <w:proofErr w:type="spellStart"/>
+      <w:r>
+        <w:rPr>
+          <w:rFonts w:ascii="Arial" w:hAnsi="Arial" w:cs="Arial"/>
+          <w:color w:val="000000"/>
+          <w:sz w:val="21"/>
+          <w:szCs w:val="21"/>
+          <w:shd w:val="clear" w:color="auto" w:fill="FFFFFF"/>
+        </w:rPr>
+        <w:t>ut</w:t>
+      </w:r>
+      <w:proofErr w:type="spellEnd"/>
+      <w:r>
+        <w:rPr>
+          <w:rFonts w:ascii="Arial" w:hAnsi="Arial" w:cs="Arial"/>
+          <w:color w:val="000000"/>
+          <w:sz w:val="21"/>
+          <w:szCs w:val="21"/>
+          <w:shd w:val="clear" w:color="auto" w:fill="FFFFFF"/>
+        </w:rPr>
+        <w:t xml:space="preserve"> </w:t>
+      </w:r>
+      <w:proofErr w:type="spellStart"/>
+      <w:r>
+        <w:rPr>
+          <w:rFonts w:ascii="Arial" w:hAnsi="Arial" w:cs="Arial"/>
+          <w:color w:val="000000"/>
+          <w:sz w:val="21"/>
+          <w:szCs w:val="21"/>
+          <w:shd w:val="clear" w:color="auto" w:fill="FFFFFF"/>
+        </w:rPr>
+        <w:t>aliquip</w:t>
+      </w:r>
+      <w:proofErr w:type="spellEnd"/>
+      <w:r>
+        <w:rPr>
+          <w:rFonts w:ascii="Arial" w:hAnsi="Arial" w:cs="Arial"/>
+          <w:color w:val="000000"/>
+          <w:sz w:val="21"/>
+          <w:szCs w:val="21"/>
+          <w:shd w:val="clear" w:color="auto" w:fill="FFFFFF"/>
+        </w:rPr>
+        <w:t xml:space="preserve"> ex </w:t>
+      </w:r>
+      <w:proofErr w:type="spellStart"/>
+      <w:r>
+        <w:rPr>
+          <w:rFonts w:ascii="Arial" w:hAnsi="Arial" w:cs="Arial"/>
+          <w:color w:val="000000"/>
+          <w:sz w:val="21"/>
+          <w:szCs w:val="21"/>
+          <w:shd w:val="clear" w:color="auto" w:fill="FFFFFF"/>
+        </w:rPr>
+        <w:t>ea</w:t>
+      </w:r>
+      <w:proofErr w:type="spellEnd"/>
+      <w:r>
+        <w:rPr>
+          <w:rFonts w:ascii="Arial" w:hAnsi="Arial" w:cs="Arial"/>
+          <w:color w:val="000000"/>
+          <w:sz w:val="21"/>
+          <w:szCs w:val="21"/>
+          <w:shd w:val="clear" w:color="auto" w:fill="FFFFFF"/>
+        </w:rPr>
+        <w:t xml:space="preserve"> </w:t>
+      </w:r>
+      <w:proofErr w:type="spellStart"/>
+      <w:r>
+        <w:rPr>
+          <w:rFonts w:ascii="Arial" w:hAnsi="Arial" w:cs="Arial"/>
+          <w:color w:val="000000"/>
+          <w:sz w:val="21"/>
+          <w:szCs w:val="21"/>
+          <w:shd w:val="clear" w:color="auto" w:fill="FFFFFF"/>
+        </w:rPr>
+        <w:t>commodo</w:t>
+      </w:r>
+      <w:proofErr w:type="spellEnd"/>
+      <w:r>
+        <w:rPr>
+          <w:rFonts w:ascii="Arial" w:hAnsi="Arial" w:cs="Arial"/>
+          <w:color w:val="000000"/>
+          <w:sz w:val="21"/>
+          <w:szCs w:val="21"/>
+          <w:shd w:val="clear" w:color="auto" w:fill="FFFFFF"/>
+        </w:rPr>
+        <w:t xml:space="preserve"> </w:t>
+      </w:r>
+      <w:proofErr w:type="spellStart"/>
+      <w:r>
+        <w:rPr>
+          <w:rFonts w:ascii="Arial" w:hAnsi="Arial" w:cs="Arial"/>
+          <w:color w:val="000000"/>
+          <w:sz w:val="21"/>
+          <w:szCs w:val="21"/>
+          <w:shd w:val="clear" w:color="auto" w:fill="FFFFFF"/>
+        </w:rPr>
+        <w:t>consequat</w:t>
+      </w:r>
+      <w:proofErr w:type="spellEnd"/>
+      <w:r>
+        <w:rPr>
+          <w:rFonts w:ascii="Arial" w:hAnsi="Arial" w:cs="Arial"/>
+          <w:color w:val="000000"/>
+          <w:sz w:val="21"/>
+          <w:szCs w:val="21"/>
+          <w:shd w:val="clear" w:color="auto" w:fill="FFFFFF"/>
+        </w:rPr>
+        <w:t xml:space="preserve">. </w:t>
+      </w:r>
+      <w:proofErr w:type="spellStart"/>
+      <w:r>
+        <w:rPr>
+          <w:rFonts w:ascii="Arial" w:hAnsi="Arial" w:cs="Arial"/>
+          <w:color w:val="000000"/>
+          <w:sz w:val="21"/>
+          <w:szCs w:val="21"/>
+          <w:shd w:val="clear" w:color="auto" w:fill="FFFFFF"/>
+        </w:rPr>
+        <w:t>Duis</w:t>
+      </w:r>
+      <w:proofErr w:type="spellEnd"/>
+      <w:r>
+        <w:rPr>
+          <w:rFonts w:ascii="Arial" w:hAnsi="Arial" w:cs="Arial"/>
+          <w:color w:val="000000"/>
+          <w:sz w:val="21"/>
+          <w:szCs w:val="21"/>
+          <w:shd w:val="clear" w:color="auto" w:fill="FFFFFF"/>
+        </w:rPr>
+        <w:t xml:space="preserve"> </w:t>
+      </w:r>
+      <w:proofErr w:type="spellStart"/>
+      <w:r>
+        <w:rPr>
+          <w:rFonts w:ascii="Arial" w:hAnsi="Arial" w:cs="Arial"/>
+          <w:color w:val="000000"/>
+          <w:sz w:val="21"/>
+          <w:szCs w:val="21"/>
+          <w:shd w:val="clear" w:color="auto" w:fill="FFFFFF"/>
+        </w:rPr>
+        <w:t>aute</w:t>
+      </w:r>
+      <w:proofErr w:type="spellEnd"/>
+      <w:r>
+        <w:rPr>
+          <w:rFonts w:ascii="Arial" w:hAnsi="Arial" w:cs="Arial"/>
+          <w:color w:val="000000"/>
+          <w:sz w:val="21"/>
+          <w:szCs w:val="21"/>
+          <w:shd w:val="clear" w:color="auto" w:fill="FFFFFF"/>
+        </w:rPr>
+        <w:t xml:space="preserve"> </w:t>
+      </w:r>
+      <w:proofErr w:type="spellStart"/>
+      <w:r>
+        <w:rPr>
+          <w:rFonts w:ascii="Arial" w:hAnsi="Arial" w:cs="Arial"/>
+          <w:color w:val="000000"/>
+          <w:sz w:val="21"/>
+          <w:szCs w:val="21"/>
+          <w:shd w:val="clear" w:color="auto" w:fill="FFFFFF"/>
+        </w:rPr>
+        <w:t>irure</w:t>
+      </w:r>
+      <w:proofErr w:type="spellEnd"/>
+      <w:r>
+        <w:rPr>
+          <w:rFonts w:ascii="Arial" w:hAnsi="Arial" w:cs="Arial"/>
+          <w:color w:val="000000"/>
+          <w:sz w:val="21"/>
+          <w:szCs w:val="21"/>
+          <w:shd w:val="clear" w:color="auto" w:fill="FFFFFF"/>
+        </w:rPr>
+        <w:t xml:space="preserve"> </w:t>
+      </w:r>
+      <w:proofErr w:type="spellStart"/>
+      <w:r>
+        <w:rPr>
+          <w:rFonts w:ascii="Arial" w:hAnsi="Arial" w:cs="Arial"/>
+          <w:color w:val="000000"/>
+          <w:sz w:val="21"/>
+          <w:szCs w:val="21"/>
+          <w:shd w:val="clear" w:color="auto" w:fill="FFFFFF"/>
+        </w:rPr>
+        <w:t>dolor</w:t>
+      </w:r>
+      <w:proofErr w:type="spellEnd"/>
+      <w:r>
+        <w:rPr>
+          <w:rFonts w:ascii="Arial" w:hAnsi="Arial" w:cs="Arial"/>
+          <w:color w:val="000000"/>
+          <w:sz w:val="21"/>
+          <w:szCs w:val="21"/>
+          <w:shd w:val="clear" w:color="auto" w:fill="FFFFFF"/>
+        </w:rPr>
+        <w:t xml:space="preserve"> in </w:t>
+      </w:r>
+      <w:proofErr w:type="spellStart"/>
+      <w:r>
+        <w:rPr>
+          <w:rFonts w:ascii="Arial" w:hAnsi="Arial" w:cs="Arial"/>
+          <w:color w:val="000000"/>
+          <w:sz w:val="21"/>
+          <w:szCs w:val="21"/>
+          <w:shd w:val="clear" w:color="auto" w:fill="FFFFFF"/>
+        </w:rPr>
+        <w:t>reprehenderit</w:t>
+      </w:r>
+      <w:proofErr w:type="spellEnd"/>
+      <w:r>
+        <w:rPr>
+          <w:rFonts w:ascii="Arial" w:hAnsi="Arial" w:cs="Arial"/>
+          <w:color w:val="000000"/>
+          <w:sz w:val="21"/>
+          <w:szCs w:val="21"/>
+          <w:shd w:val="clear" w:color="auto" w:fill="FFFFFF"/>
+        </w:rPr>
+        <w:t xml:space="preserve"> in </w:t>
+      </w:r>
+      <w:proofErr w:type="spellStart"/>
+      <w:r>
+        <w:rPr>
+          <w:rFonts w:ascii="Arial" w:hAnsi="Arial" w:cs="Arial"/>
+          <w:color w:val="000000"/>
+          <w:sz w:val="21"/>
+          <w:szCs w:val="21"/>
+          <w:shd w:val="clear" w:color="auto" w:fill="FFFFFF"/>
+        </w:rPr>
+        <w:t>voluptate</w:t>
+      </w:r>
+      <w:proofErr w:type="spellEnd"/>
+      <w:r>
+        <w:rPr>
+          <w:rFonts w:ascii="Arial" w:hAnsi="Arial" w:cs="Arial"/>
+          <w:color w:val="000000"/>
+          <w:sz w:val="21"/>
+          <w:szCs w:val="21"/>
+          <w:shd w:val="clear" w:color="auto" w:fill="FFFFFF"/>
+        </w:rPr>
+        <w:t xml:space="preserve"> </w:t>
+      </w:r>
+      <w:proofErr w:type="spellStart"/>
+      <w:r>
+        <w:rPr>
+          <w:rFonts w:ascii="Arial" w:hAnsi="Arial" w:cs="Arial"/>
+          <w:color w:val="000000"/>
+          <w:sz w:val="21"/>
+          <w:szCs w:val="21"/>
+          <w:shd w:val="clear" w:color="auto" w:fill="FFFFFF"/>
+        </w:rPr>
+        <w:t>velit</w:t>
+      </w:r>
+      <w:proofErr w:type="spellEnd"/>
+      <w:r>
+        <w:rPr>
+          <w:rFonts w:ascii="Arial" w:hAnsi="Arial" w:cs="Arial"/>
+          <w:color w:val="000000"/>
+          <w:sz w:val="21"/>
+          <w:szCs w:val="21"/>
+          <w:shd w:val="clear" w:color="auto" w:fill="FFFFFF"/>
+        </w:rPr>
+        <w:t xml:space="preserve"> esse </w:t>
+      </w:r>
+      <w:proofErr w:type="spellStart"/>
+      <w:r>
+        <w:rPr>
+          <w:rFonts w:ascii="Arial" w:hAnsi="Arial" w:cs="Arial"/>
+          <w:color w:val="000000"/>
+          <w:sz w:val="21"/>
+          <w:szCs w:val="21"/>
+          <w:shd w:val="clear" w:color="auto" w:fill="FFFFFF"/>
+        </w:rPr>
+        <w:t>cillum</w:t>
+      </w:r>
+      <w:proofErr w:type="spellEnd"/>
+      <w:r>
+        <w:rPr>
+          <w:rFonts w:ascii="Arial" w:hAnsi="Arial" w:cs="Arial"/>
+          <w:color w:val="000000"/>
+          <w:sz w:val="21"/>
+          <w:szCs w:val="21"/>
+          <w:shd w:val="clear" w:color="auto" w:fill="FFFFFF"/>
+        </w:rPr>
+        <w:t xml:space="preserve"> </w:t>
+      </w:r>
+      <w:proofErr w:type="spellStart"/>
+      <w:r>
+        <w:rPr>
+          <w:rFonts w:ascii="Arial" w:hAnsi="Arial" w:cs="Arial"/>
+          <w:color w:val="000000"/>
+          <w:sz w:val="21"/>
+          <w:szCs w:val="21"/>
+          <w:shd w:val="clear" w:color="auto" w:fill="FFFFFF"/>
+        </w:rPr>
+        <w:t>dolore</w:t>
+      </w:r>
+      <w:proofErr w:type="spellEnd"/>
+      <w:r>
+        <w:rPr>
+          <w:rFonts w:ascii="Arial" w:hAnsi="Arial" w:cs="Arial"/>
+          <w:color w:val="000000"/>
+          <w:sz w:val="21"/>
+          <w:szCs w:val="21"/>
+          <w:shd w:val="clear" w:color="auto" w:fill="FFFFFF"/>
+        </w:rPr>
+        <w:t xml:space="preserve"> </w:t>
+      </w:r>
+      <w:proofErr w:type="spellStart"/>
+      <w:r>
+        <w:rPr>
+          <w:rFonts w:ascii="Arial" w:hAnsi="Arial" w:cs="Arial"/>
+          <w:color w:val="000000"/>
+          <w:sz w:val="21"/>
+          <w:szCs w:val="21"/>
+          <w:shd w:val="clear" w:color="auto" w:fill="FFFFFF"/>
+        </w:rPr>
+        <w:t>eu</w:t>
+      </w:r>
+      <w:proofErr w:type="spellEnd"/>
+      <w:r>
+        <w:rPr>
+          <w:rFonts w:ascii="Arial" w:hAnsi="Arial" w:cs="Arial"/>
+          <w:color w:val="000000"/>
+          <w:sz w:val="21"/>
+          <w:szCs w:val="21"/>
+          <w:shd w:val="clear" w:color="auto" w:fill="FFFFFF"/>
+        </w:rPr>
+        <w:t xml:space="preserve"> </w:t>
+      </w:r>
+      <w:proofErr w:type="spellStart"/>
+      <w:r>
+        <w:rPr>
+          <w:rFonts w:ascii="Arial" w:hAnsi="Arial" w:cs="Arial"/>
+          <w:color w:val="000000"/>
+          <w:sz w:val="21"/>
+          <w:szCs w:val="21"/>
+          <w:shd w:val="clear" w:color="auto" w:fill="FFFFFF"/>
+        </w:rPr>
+        <w:t>fugiat</w:t>
+      </w:r>
+      <w:proofErr w:type="spellEnd"/>
+      <w:r>
+        <w:rPr>
+          <w:rFonts w:ascii="Arial" w:hAnsi="Arial" w:cs="Arial"/>
+          <w:color w:val="000000"/>
+          <w:sz w:val="21"/>
+          <w:szCs w:val="21"/>
+          <w:shd w:val="clear" w:color="auto" w:fill="FFFFFF"/>
+        </w:rPr>
+        <w:t xml:space="preserve"> nulla </w:t>
+      </w:r>
+      <w:proofErr w:type="spellStart"/>
+      <w:r>
+        <w:rPr>
+          <w:rFonts w:ascii="Arial" w:hAnsi="Arial" w:cs="Arial"/>
+          <w:color w:val="000000"/>
+          <w:sz w:val="21"/>
+          <w:szCs w:val="21"/>
+          <w:shd w:val="clear" w:color="auto" w:fill="FFFFFF"/>
+        </w:rPr>
+        <w:t>pariatur</w:t>
+      </w:r>
+      <w:proofErr w:type="spellEnd"/>
+      <w:r>
+        <w:rPr>
+          <w:rFonts w:ascii="Arial" w:hAnsi="Arial" w:cs="Arial"/>
+          <w:color w:val="000000"/>
+          <w:sz w:val="21"/>
+          <w:szCs w:val="21"/>
+          <w:shd w:val="clear" w:color="auto" w:fill="FFFFFF"/>
+        </w:rPr>
+        <w:t xml:space="preserve">. </w:t>
+      </w:r>
+      <w:proofErr w:type="spellStart"/>
+      <w:r>
+        <w:rPr>
+          <w:rFonts w:ascii="Arial" w:hAnsi="Arial" w:cs="Arial"/>
+          <w:color w:val="000000"/>
+          <w:sz w:val="21"/>
+          <w:szCs w:val="21"/>
+          <w:shd w:val="clear" w:color="auto" w:fill="FFFFFF"/>
+        </w:rPr>
+        <w:t>Excepteur</w:t>
+      </w:r>
+      <w:proofErr w:type="spellEnd"/>
+      <w:r>
+        <w:rPr>
+          <w:rFonts w:ascii="Arial" w:hAnsi="Arial" w:cs="Arial"/>
+          <w:color w:val="000000"/>
+          <w:sz w:val="21"/>
+          <w:szCs w:val="21"/>
+          <w:shd w:val="clear" w:color="auto" w:fill="FFFFFF"/>
+        </w:rPr>
+        <w:t xml:space="preserve"> sint </w:t>
+      </w:r>
+      <w:proofErr w:type="spellStart"/>
+      <w:r>
+        <w:rPr>
+          <w:rFonts w:ascii="Arial" w:hAnsi="Arial" w:cs="Arial"/>
+          <w:color w:val="000000"/>
+          <w:sz w:val="21"/>
+          <w:szCs w:val="21"/>
+          <w:shd w:val="clear" w:color="auto" w:fill="FFFFFF"/>
+        </w:rPr>
+        <w:t>occaecat</w:t>
+      </w:r>
+      <w:proofErr w:type="spellEnd"/>
+      <w:r>
+        <w:rPr>
+          <w:rFonts w:ascii="Arial" w:hAnsi="Arial" w:cs="Arial"/>
+          <w:color w:val="000000"/>
+          <w:sz w:val="21"/>
+          <w:szCs w:val="21"/>
+          <w:shd w:val="clear" w:color="auto" w:fill="FFFFFF"/>
+        </w:rPr>
+        <w:t xml:space="preserve"> </w:t>
+      </w:r>
+      <w:proofErr w:type="spellStart"/>
+      <w:r>
+        <w:rPr>
+          <w:rFonts w:ascii="Arial" w:hAnsi="Arial" w:cs="Arial"/>
+          <w:color w:val="000000"/>
+          <w:sz w:val="21"/>
+          <w:szCs w:val="21"/>
+          <w:shd w:val="clear" w:color="auto" w:fill="FFFFFF"/>
+        </w:rPr>
+        <w:t>cupidatat</w:t>
+      </w:r>
+      <w:proofErr w:type="spellEnd"/>
+      <w:r>
+        <w:rPr>
+          <w:rFonts w:ascii="Arial" w:hAnsi="Arial" w:cs="Arial"/>
+          <w:color w:val="000000"/>
+          <w:sz w:val="21"/>
+          <w:szCs w:val="21"/>
+          <w:shd w:val="clear" w:color="auto" w:fill="FFFFFF"/>
+        </w:rPr>
+        <w:t xml:space="preserve"> non </w:t>
+      </w:r>
+      <w:proofErr w:type="spellStart"/>
+      <w:r>
+        <w:rPr>
+          <w:rFonts w:ascii="Arial" w:hAnsi="Arial" w:cs="Arial"/>
+          <w:color w:val="000000"/>
+          <w:sz w:val="21"/>
+          <w:szCs w:val="21"/>
+          <w:shd w:val="clear" w:color="auto" w:fill="FFFFFF"/>
+        </w:rPr>
+        <w:t>proident</w:t>
+      </w:r>
+      <w:proofErr w:type="spellEnd"/>
+      <w:r>
+        <w:rPr>
+          <w:rFonts w:ascii="Arial" w:hAnsi="Arial" w:cs="Arial"/>
+          <w:color w:val="000000"/>
+          <w:sz w:val="21"/>
+          <w:szCs w:val="21"/>
+          <w:shd w:val="clear" w:color="auto" w:fill="FFFFFF"/>
+        </w:rPr>
+        <w:t xml:space="preserve">, </w:t>
+      </w:r>
+      <w:proofErr w:type="spellStart"/>
+      <w:r>
+        <w:rPr>
+          <w:rFonts w:ascii="Arial" w:hAnsi="Arial" w:cs="Arial"/>
+          <w:color w:val="000000"/>
+          <w:sz w:val="21"/>
+          <w:szCs w:val="21"/>
+          <w:shd w:val="clear" w:color="auto" w:fill="FFFFFF"/>
+        </w:rPr>
+        <w:t>sunt</w:t>
+      </w:r>
+      <w:proofErr w:type="spellEnd"/>
+      <w:r>
+        <w:rPr>
+          <w:rFonts w:ascii="Arial" w:hAnsi="Arial" w:cs="Arial"/>
+          <w:color w:val="000000"/>
+          <w:sz w:val="21"/>
+          <w:szCs w:val="21"/>
+          <w:shd w:val="clear" w:color="auto" w:fill="FFFFFF"/>
+        </w:rPr>
+        <w:t xml:space="preserve"> in culpa </w:t>
+      </w:r>
+      <w:proofErr w:type="spellStart"/>
+      <w:r>
+        <w:rPr>
+          <w:rFonts w:ascii="Arial" w:hAnsi="Arial" w:cs="Arial"/>
+          <w:color w:val="000000"/>
+          <w:sz w:val="21"/>
+          <w:szCs w:val="21"/>
+          <w:shd w:val="clear" w:color="auto" w:fill="FFFFFF"/>
+        </w:rPr>
+        <w:t>qui</w:t>
+      </w:r>
+      <w:proofErr w:type="spellEnd"/>
+      <w:r>
+        <w:rPr>
+          <w:rFonts w:ascii="Arial" w:hAnsi="Arial" w:cs="Arial"/>
+          <w:color w:val="000000"/>
+          <w:sz w:val="21"/>
+          <w:szCs w:val="21"/>
+          <w:shd w:val="clear" w:color="auto" w:fill="FFFFFF"/>
+        </w:rPr>
+        <w:t xml:space="preserve"> </w:t>
+      </w:r>
+      <w:proofErr w:type="spellStart"/>
+      <w:r>
+        <w:rPr>
+          <w:rFonts w:ascii="Arial" w:hAnsi="Arial" w:cs="Arial"/>
+          <w:color w:val="000000"/>
+          <w:sz w:val="21"/>
+          <w:szCs w:val="21"/>
+          <w:shd w:val="clear" w:color="auto" w:fill="FFFFFF"/>
+        </w:rPr>
+        <w:t>officia</w:t>
+      </w:r>
+      <w:proofErr w:type="spellEnd"/>
+      <w:r>
+        <w:rPr>
+          <w:rFonts w:ascii="Arial" w:hAnsi="Arial" w:cs="Arial"/>
+          <w:color w:val="000000"/>
+          <w:sz w:val="21"/>
+          <w:szCs w:val="21"/>
+          <w:shd w:val="clear" w:color="auto" w:fill="FFFFFF"/>
+        </w:rPr>
+        <w:t xml:space="preserve"> </w:t>
+      </w:r>
+      <w:proofErr w:type="spellStart"/>
+      <w:r>
+        <w:rPr>
+          <w:rFonts w:ascii="Arial" w:hAnsi="Arial" w:cs="Arial"/>
+          <w:color w:val="000000"/>
+          <w:sz w:val="21"/>
+          <w:szCs w:val="21"/>
+          <w:shd w:val="clear" w:color="auto" w:fill="FFFFFF"/>
+        </w:rPr>
+        <w:t>deserunt</w:t>
+      </w:r>
+      <w:proofErr w:type="spellEnd"/>
+      <w:r>
+        <w:rPr>
+          <w:rFonts w:ascii="Arial" w:hAnsi="Arial" w:cs="Arial"/>
+          <w:color w:val="000000"/>
+          <w:sz w:val="21"/>
+          <w:szCs w:val="21"/>
+          <w:shd w:val="clear" w:color="auto" w:fill="FFFFFF"/>
+        </w:rPr>
+        <w:t xml:space="preserve"> </w:t>
+      </w:r>
+      <w:proofErr w:type="spellStart"/>
+      <w:r>
+        <w:rPr>
+          <w:rFonts w:ascii="Arial" w:hAnsi="Arial" w:cs="Arial"/>
+          <w:color w:val="000000"/>
+          <w:sz w:val="21"/>
+          <w:szCs w:val="21"/>
+          <w:shd w:val="clear" w:color="auto" w:fill="FFFFFF"/>
+        </w:rPr>
+        <w:t>mollit</w:t>
+      </w:r>
+      <w:proofErr w:type="spellEnd"/>
+      <w:r>
+        <w:rPr>
+          <w:rFonts w:ascii="Arial" w:hAnsi="Arial" w:cs="Arial"/>
+          <w:color w:val="000000"/>
+          <w:sz w:val="21"/>
+          <w:szCs w:val="21"/>
+          <w:shd w:val="clear" w:color="auto" w:fill="FFFFFF"/>
+        </w:rPr>
+        <w:t xml:space="preserve"> </w:t>
+      </w:r>
+      <w:proofErr w:type="spellStart"/>
+      <w:r>
+        <w:rPr>
+          <w:rFonts w:ascii="Arial" w:hAnsi="Arial" w:cs="Arial"/>
+          <w:color w:val="000000"/>
+          <w:sz w:val="21"/>
+          <w:szCs w:val="21"/>
+          <w:shd w:val="clear" w:color="auto" w:fill="FFFFFF"/>
+        </w:rPr>
+        <w:t>anim</w:t>
+      </w:r>
+      <w:proofErr w:type="spellEnd"/>
+      <w:r>
+        <w:rPr>
+          <w:rFonts w:ascii="Arial" w:hAnsi="Arial" w:cs="Arial"/>
+          <w:color w:val="000000"/>
+          <w:sz w:val="21"/>
+          <w:szCs w:val="21"/>
+          <w:shd w:val="clear" w:color="auto" w:fill="FFFFFF"/>
+        </w:rPr>
+        <w:t xml:space="preserve"> </w:t>
+      </w:r>
+      <w:proofErr w:type="spellStart"/>
+      <w:r>
+        <w:rPr>
+          <w:rFonts w:ascii="Arial" w:hAnsi="Arial" w:cs="Arial"/>
+          <w:color w:val="000000"/>
+          <w:sz w:val="21"/>
+          <w:szCs w:val="21"/>
+          <w:shd w:val="clear" w:color="auto" w:fill="FFFFFF"/>
+        </w:rPr>
+        <w:t>id</w:t>
+      </w:r>
+      <w:proofErr w:type="spellEnd"/>
+      <w:r>
+        <w:rPr>
+          <w:rFonts w:ascii="Arial" w:hAnsi="Arial" w:cs="Arial"/>
+          <w:color w:val="000000"/>
+          <w:sz w:val="21"/>
+          <w:szCs w:val="21"/>
+          <w:shd w:val="clear" w:color="auto" w:fill="FFFFFF"/>
+        </w:rPr>
+        <w:t xml:space="preserve"> est </w:t>
+      </w:r>
+      <w:proofErr w:type="spellStart"/>
+      <w:r>
+        <w:rPr>
+          <w:rFonts w:ascii="Arial" w:hAnsi="Arial" w:cs="Arial"/>
+          <w:color w:val="000000"/>
+          <w:sz w:val="21"/>
+          <w:szCs w:val="21"/>
+          <w:shd w:val="clear" w:color="auto" w:fill="FFFFFF"/>
+        </w:rPr>
+        <w:t>laborum</w:t>
+      </w:r>
+      <w:proofErr w:type="spellEnd"/>
+      <w:r>
+        <w:rPr>
+          <w:rFonts w:ascii="Arial" w:hAnsi="Arial" w:cs="Arial"/>
+          <w:color w:val="000000"/>
+          <w:sz w:val="21"/>
+          <w:szCs w:val="21"/>
+          <w:shd w:val="clear" w:color="auto" w:fill="FFFFFF"/>
+        </w:rPr>
+        <w:t>.</w:t>
+      </w:r>
+    </w:p>
     <w:sectPr>
       <w:pgSz w:w="11906" w:h="16838"/>
       <w:pgMar w:top="1440" w:right="1440" w:bottom="1440" w:left="1440" w:header="708" w:footer="708" w:gutter="0"/>
@@ -671,14 +2054,14 @@
     <w:lsdException w:name="Unresolved Mention" w:semiHidden="1" w:unhideWhenUsed="1"/>
     <w:lsdException w:name="Smart Link" w:semiHidden="1" w:unhideWhenUsed="1"/>
   </w:latentStyles>
-  <w:style w:type="paragraph" w:default="1" w:styleId="Normal">
+  <w:style w:type="paragraph" w:default="1" w:styleId="Norml">
     <w:name w:val="Normal"/>
     <w:qFormat/>
   </w:style>
-  <w:style w:type="paragraph" w:styleId="Heading1">
+  <w:style w:type="paragraph" w:styleId="Cmsor1">
     <w:name w:val="heading 1"/>
-    <w:basedOn w:val="Normal"/>
-    <w:link w:val="Heading1Char"/>
+    <w:basedOn w:val="Norml"/>
+    <w:link w:val="Cmsor1Char"/>
     <w:uiPriority w:val="9"/>
     <w:qFormat/>
     <w:rsid w:val="00684043"/>
@@ -696,13 +2079,13 @@
       <w:lang w:eastAsia="hu-HU"/>
     </w:rPr>
   </w:style>
-  <w:style w:type="character" w:default="1" w:styleId="DefaultParagraphFont">
+  <w:style w:type="character" w:default="1" w:styleId="Bekezdsalapbettpusa">
     <w:name w:val="Default Paragraph Font"/>
     <w:uiPriority w:val="1"/>
     <w:semiHidden/>
     <w:unhideWhenUsed/>
   </w:style>
-  <w:style w:type="table" w:default="1" w:styleId="TableNormal">
+  <w:style w:type="table" w:default="1" w:styleId="Normltblzat">
     <w:name w:val="Normal Table"/>
     <w:uiPriority w:val="99"/>
     <w:semiHidden/>
@@ -717,16 +2100,16 @@
       </w:tblCellMar>
     </w:tblPr>
   </w:style>
-  <w:style w:type="numbering" w:default="1" w:styleId="NoList">
+  <w:style w:type="numbering" w:default="1" w:styleId="Nemlista">
     <w:name w:val="No List"/>
     <w:uiPriority w:val="99"/>
     <w:semiHidden/>
     <w:unhideWhenUsed/>
   </w:style>
-  <w:style w:type="character" w:customStyle="1" w:styleId="Heading1Char">
-    <w:name w:val="Heading 1 Char"/>
-    <w:basedOn w:val="DefaultParagraphFont"/>
-    <w:link w:val="Heading1"/>
+  <w:style w:type="character" w:customStyle="1" w:styleId="Cmsor1Char">
+    <w:name w:val="Címsor 1 Char"/>
+    <w:basedOn w:val="Bekezdsalapbettpusa"/>
+    <w:link w:val="Cmsor1"/>
     <w:uiPriority w:val="9"/>
     <w:rsid w:val="00684043"/>
     <w:rPr>

</xml_diff>